<commit_message>
Created INA219 Schematic and PCB
</commit_message>
<xml_diff>
--- a/INA219 Battery Monitor (Req 2)/Design Log.docx
+++ b/INA219 Battery Monitor (Req 2)/Design Log.docx
@@ -2,11 +2,41 @@
 <file path=word/document.xml><?xml version="1.0" encoding="utf-8"?>
 <w:document xmlns:wpc="http://schemas.microsoft.com/office/word/2010/wordprocessingCanvas" xmlns:mc="http://schemas.openxmlformats.org/markup-compatibility/2006" xmlns:o="urn:schemas-microsoft-com:office:office" xmlns:r="http://schemas.openxmlformats.org/officeDocument/2006/relationships" xmlns:m="http://schemas.openxmlformats.org/officeDocument/2006/math" xmlns:v="urn:schemas-microsoft-com:vml" xmlns:wp14="http://schemas.microsoft.com/office/word/2010/wordprocessingDrawing" xmlns:wp="http://schemas.openxmlformats.org/drawingml/2006/wordprocessingDrawing" xmlns:w10="urn:schemas-microsoft-com:office:word" xmlns:w="http://schemas.openxmlformats.org/wordprocessingml/2006/main" xmlns:w14="http://schemas.microsoft.com/office/word/2010/wordml" xmlns:w15="http://schemas.microsoft.com/office/word/2012/wordml" xmlns:wpg="http://schemas.microsoft.com/office/word/2010/wordprocessingGroup" xmlns:wpi="http://schemas.microsoft.com/office/word/2010/wordprocessingInk" xmlns:wne="http://schemas.microsoft.com/office/word/2006/wordml" xmlns:wps="http://schemas.microsoft.com/office/word/2010/wordprocessingShape" xmlns:w16se="http://schemas.microsoft.com/office/word/2015/wordml/symex" xmlns:w16cid="http://schemas.microsoft.com/office/word/2016/wordml/cid" xmlns:w16="http://schemas.microsoft.com/office/word/2018/wordml" xmlns:w16cex="http://schemas.microsoft.com/office/word/2018/wordml/cex" xmlns:w16sdtdh="http://schemas.microsoft.com/office/word/2020/wordml/sdtdatahash" xmlns:w16sdtfl="http://schemas.microsoft.com/office/word/2024/wordml/sdtformatlock" mc:Ignorable="w14 w15 wp14 w16se w16cid w16 w16cex w16sdtdh w16sdtfl">
   <w:body>
-    <w:p xmlns:wp14="http://schemas.microsoft.com/office/word/2010/wordml" wp14:paraId="2C078E63" wp14:textId="40EB542C">
+    <w:p xmlns:wp14="http://schemas.microsoft.com/office/word/2010/wordml" wp14:paraId="7A0549B6" wp14:textId="64F4FB63">
       <w:pPr>
         <w:pStyle w:val="Normal"/>
-      </w:pPr>
-      <w:hyperlink r:id="Rc5834eb650ee4550">
+        <w:rPr>
+          <w:b w:val="1"/>
+          <w:bCs w:val="1"/>
+        </w:rPr>
+      </w:pPr>
+      <w:r>
+        <w:rPr>
+          <w:b w:val="1"/>
+          <w:bCs w:val="1"/>
+        </w:rPr>
+        <w:t>Design Ideas:</w:t>
+      </w:r>
+      <w:r>
+        <w:rPr>
+          <w:rStyle w:val="Hyperlink"/>
+        </w:rPr>
+        <w:t xml:space="preserve"> </w:t>
+      </w:r>
+    </w:p>
+    <w:p xmlns:wp14="http://schemas.microsoft.com/office/word/2010/wordml" wp14:paraId="2C078E63" wp14:textId="2AE92D91">
+      <w:pPr>
+        <w:pStyle w:val="ListParagraph"/>
+        <w:numPr>
+          <w:ilvl w:val="0"/>
+          <w:numId w:val="1"/>
+        </w:numPr>
+        <w:rPr>
+          <w:sz w:val="24"/>
+          <w:szCs w:val="24"/>
+        </w:rPr>
+      </w:pPr>
+      <w:hyperlink r:id="R0fd7558f629047ef">
         <w:r>
           <w:rPr>
             <w:rStyle w:val="Hyperlink"/>
@@ -17,19 +47,242 @@
     </w:p>
     <w:p>
       <w:pPr>
-        <w:pStyle w:val="Normal"/>
-      </w:pPr>
+        <w:pStyle w:val="ListParagraph"/>
+        <w:numPr>
+          <w:ilvl w:val="0"/>
+          <w:numId w:val="1"/>
+        </w:numPr>
+        <w:rPr>
+          <w:strike w:val="0"/>
+          <w:dstrike w:val="0"/>
+          <w:sz w:val="24"/>
+          <w:szCs w:val="24"/>
+        </w:rPr>
+      </w:pPr>
+      <w:r>
+        <w:rPr>
+          <w:strike w:val="1"/>
+          <w:sz w:val="24"/>
+          <w:szCs w:val="24"/>
+        </w:rPr>
+        <w:t>Will use 5V supply as IC supply voltage, as most INA219 units have a max of 6V supply voltage</w:t>
+      </w:r>
     </w:p>
     <w:p>
       <w:pPr>
+        <w:pStyle w:val="ListParagraph"/>
+        <w:numPr>
+          <w:ilvl w:val="1"/>
+          <w:numId w:val="1"/>
+        </w:numPr>
+        <w:rPr>
+          <w:strike w:val="0"/>
+          <w:dstrike w:val="0"/>
+          <w:sz w:val="24"/>
+          <w:szCs w:val="24"/>
+        </w:rPr>
+      </w:pPr>
+      <w:r>
+        <w:rPr>
+          <w:strike w:val="0"/>
+          <w:dstrike w:val="0"/>
+          <w:sz w:val="24"/>
+          <w:szCs w:val="24"/>
+        </w:rPr>
+        <w:t>Most recommend 3.3V input, so will add both options for testing</w:t>
+      </w:r>
+    </w:p>
+    <w:p>
+      <w:pPr>
+        <w:pStyle w:val="ListParagraph"/>
+        <w:numPr>
+          <w:ilvl w:val="0"/>
+          <w:numId w:val="1"/>
+        </w:numPr>
+        <w:rPr>
+          <w:strike w:val="0"/>
+          <w:dstrike w:val="0"/>
+          <w:sz w:val="24"/>
+          <w:szCs w:val="24"/>
+        </w:rPr>
+      </w:pPr>
+      <w:r>
+        <w:rPr>
+          <w:strike w:val="0"/>
+          <w:dstrike w:val="0"/>
+          <w:sz w:val="24"/>
+          <w:szCs w:val="24"/>
+        </w:rPr>
+        <w:t>SDA pin will be connected to pin 17</w:t>
+      </w:r>
+    </w:p>
+    <w:p>
+      <w:pPr>
+        <w:pStyle w:val="ListParagraph"/>
+        <w:numPr>
+          <w:ilvl w:val="0"/>
+          <w:numId w:val="1"/>
+        </w:numPr>
+        <w:rPr>
+          <w:strike w:val="0"/>
+          <w:dstrike w:val="0"/>
+          <w:sz w:val="24"/>
+          <w:szCs w:val="24"/>
+        </w:rPr>
+      </w:pPr>
+      <w:r>
+        <w:rPr>
+          <w:strike w:val="0"/>
+          <w:dstrike w:val="0"/>
+          <w:sz w:val="24"/>
+          <w:szCs w:val="24"/>
+        </w:rPr>
+        <w:t>SCL pin will be connected to pin 16</w:t>
+      </w:r>
+    </w:p>
+    <w:p>
+      <w:pPr>
+        <w:pStyle w:val="ListParagraph"/>
+        <w:numPr>
+          <w:ilvl w:val="0"/>
+          <w:numId w:val="1"/>
+        </w:numPr>
+        <w:rPr>
+          <w:strike w:val="0"/>
+          <w:dstrike w:val="0"/>
+          <w:sz w:val="24"/>
+          <w:szCs w:val="24"/>
+        </w:rPr>
+      </w:pPr>
+      <w:r>
+        <w:rPr>
+          <w:strike w:val="0"/>
+          <w:dstrike w:val="0"/>
+          <w:sz w:val="24"/>
+          <w:szCs w:val="24"/>
+        </w:rPr>
+        <w:t xml:space="preserve">A0 </w:t>
+      </w:r>
+      <w:r>
+        <w:rPr>
+          <w:strike w:val="0"/>
+          <w:dstrike w:val="0"/>
+          <w:sz w:val="24"/>
+          <w:szCs w:val="24"/>
+        </w:rPr>
+        <w:t>wi</w:t>
+      </w:r>
+      <w:r>
+        <w:rPr>
+          <w:strike w:val="0"/>
+          <w:dstrike w:val="0"/>
+          <w:sz w:val="24"/>
+          <w:szCs w:val="24"/>
+        </w:rPr>
+        <w:t>ll be connected to GND, and A1 will be connected to V</w:t>
+      </w:r>
+      <w:r>
+        <w:rPr>
+          <w:strike w:val="0"/>
+          <w:dstrike w:val="0"/>
+          <w:sz w:val="24"/>
+          <w:szCs w:val="24"/>
+          <w:vertAlign w:val="subscript"/>
+        </w:rPr>
+        <w:t>s+</w:t>
+      </w:r>
+      <w:r>
+        <w:rPr>
+          <w:strike w:val="0"/>
+          <w:dstrike w:val="0"/>
+          <w:sz w:val="24"/>
+          <w:szCs w:val="24"/>
+        </w:rPr>
+        <w:t xml:space="preserve"> </w:t>
+      </w:r>
+    </w:p>
+    <w:p>
+      <w:pPr>
+        <w:pStyle w:val="ListParagraph"/>
+        <w:numPr>
+          <w:ilvl w:val="0"/>
+          <w:numId w:val="1"/>
+        </w:numPr>
+        <w:rPr>
+          <w:strike w:val="0"/>
+          <w:dstrike w:val="0"/>
+          <w:sz w:val="24"/>
+          <w:szCs w:val="24"/>
+        </w:rPr>
+      </w:pPr>
+      <w:r>
+        <w:rPr>
+          <w:strike w:val="0"/>
+          <w:dstrike w:val="0"/>
+          <w:sz w:val="24"/>
+          <w:szCs w:val="24"/>
+        </w:rPr>
+        <w:t xml:space="preserve">IN+ will be connected to </w:t>
+      </w:r>
+      <w:r>
+        <w:rPr>
+          <w:strike w:val="0"/>
+          <w:dstrike w:val="0"/>
+          <w:sz w:val="24"/>
+          <w:szCs w:val="24"/>
+        </w:rPr>
+        <w:t>BAT pin of battery management IC</w:t>
+      </w:r>
+    </w:p>
+    <w:p>
+      <w:pPr>
+        <w:pStyle w:val="ListParagraph"/>
+        <w:numPr>
+          <w:ilvl w:val="0"/>
+          <w:numId w:val="1"/>
+        </w:numPr>
+        <w:rPr>
+          <w:strike w:val="0"/>
+          <w:dstrike w:val="0"/>
+          <w:sz w:val="24"/>
+          <w:szCs w:val="24"/>
+        </w:rPr>
+      </w:pPr>
+      <w:r>
+        <w:rPr>
+          <w:strike w:val="0"/>
+          <w:dstrike w:val="0"/>
+          <w:sz w:val="24"/>
+          <w:szCs w:val="24"/>
+        </w:rPr>
+        <w:t>IN- will be connected to positive terminal of battery connection (pin 14?)</w:t>
+      </w:r>
+    </w:p>
+    <w:p>
+      <w:pPr>
         <w:pStyle w:val="Normal"/>
       </w:pPr>
+    </w:p>
+    <w:p>
+      <w:pPr>
+        <w:pStyle w:val="Normal"/>
+        <w:rPr>
+          <w:b w:val="1"/>
+          <w:bCs w:val="1"/>
+        </w:rPr>
+      </w:pPr>
       <w:r>
-        <w:rPr/>
+        <w:rPr>
+          <w:b w:val="1"/>
+          <w:bCs w:val="1"/>
+        </w:rPr>
         <w:t>Component</w:t>
       </w:r>
       <w:r>
-        <w:rPr/>
+        <w:rPr>
+          <w:b w:val="1"/>
+          <w:bCs w:val="1"/>
+        </w:rPr>
         <w:t xml:space="preserve"> comparison:</w:t>
       </w:r>
     </w:p>
@@ -217,7 +470,24 @@
           <w:p>
             <w:pPr>
               <w:pStyle w:val="Normal"/>
+              <w:rPr>
+                <w:rFonts w:ascii="Aptos" w:hAnsi="Aptos" w:eastAsia="Aptos" w:cs="Aptos"/>
+                <w:noProof w:val="0"/>
+                <w:sz w:val="24"/>
+                <w:szCs w:val="24"/>
+                <w:lang w:val="en-US"/>
+              </w:rPr>
             </w:pPr>
+            <w:r>
+              <w:rPr>
+                <w:rFonts w:ascii="Aptos" w:hAnsi="Aptos" w:eastAsia="Aptos" w:cs="Aptos"/>
+                <w:noProof w:val="0"/>
+                <w:sz w:val="24"/>
+                <w:szCs w:val="24"/>
+                <w:lang w:val="en-US"/>
+              </w:rPr>
+              <w:t>+- 26V</w:t>
+            </w:r>
           </w:p>
         </w:tc>
       </w:tr>
@@ -350,67 +620,8 @@
           </w:p>
         </w:tc>
       </w:tr>
-      <w:tr>
-        <w:trPr>
-          <w:trHeight w:val="300"/>
-        </w:trPr>
-        <w:tc>
-          <w:tcPr>
-            <w:tcW w:w="1872" w:type="dxa"/>
-            <w:tcMar/>
-          </w:tcPr>
-          <w:p>
-            <w:pPr>
-              <w:pStyle w:val="Normal"/>
-            </w:pPr>
-          </w:p>
-        </w:tc>
-        <w:tc>
-          <w:tcPr>
-            <w:tcW w:w="1872" w:type="dxa"/>
-            <w:tcMar/>
-          </w:tcPr>
-          <w:p>
-            <w:pPr>
-              <w:pStyle w:val="Normal"/>
-            </w:pPr>
-          </w:p>
-        </w:tc>
-        <w:tc>
-          <w:tcPr>
-            <w:tcW w:w="1872" w:type="dxa"/>
-            <w:tcMar/>
-          </w:tcPr>
-          <w:p>
-            <w:pPr>
-              <w:pStyle w:val="Normal"/>
-            </w:pPr>
-          </w:p>
-        </w:tc>
-        <w:tc>
-          <w:tcPr>
-            <w:tcW w:w="1872" w:type="dxa"/>
-            <w:tcMar/>
-          </w:tcPr>
-          <w:p>
-            <w:pPr>
-              <w:pStyle w:val="Normal"/>
-            </w:pPr>
-          </w:p>
-        </w:tc>
-        <w:tc>
-          <w:tcPr>
-            <w:tcW w:w="1872" w:type="dxa"/>
-            <w:tcMar/>
-          </w:tcPr>
-          <w:p>
-            <w:pPr>
-              <w:pStyle w:val="Normal"/>
-            </w:pPr>
-          </w:p>
-        </w:tc>
-      </w:tr>
     </w:tbl>
+    <w:p/>
     <w:p>
       <w:pPr>
         <w:pStyle w:val="Normal"/>
@@ -424,6 +635,126 @@
     </w:sectPr>
   </w:body>
 </w:document>
+</file>
+
+<file path=word/numbering.xml><?xml version="1.0" encoding="utf-8"?>
+<w:numbering xmlns:w="http://schemas.openxmlformats.org/wordprocessingml/2006/main">
+  <w:abstractNum xmlns:w="http://schemas.openxmlformats.org/wordprocessingml/2006/main" w:abstractNumId="1">
+    <w:nsid w:val="2f00abcb"/>
+    <w:multiLevelType xmlns:w="http://schemas.openxmlformats.org/wordprocessingml/2006/main" w:val="hybridMultilevel"/>
+    <w:lvl xmlns:w="http://schemas.openxmlformats.org/wordprocessingml/2006/main" w:ilvl="0">
+      <w:start w:val="1"/>
+      <w:numFmt w:val="bullet"/>
+      <w:lvlText w:val=""/>
+      <w:lvlJc w:val="left"/>
+      <w:pPr>
+        <w:ind w:left="720" w:hanging="360"/>
+      </w:pPr>
+      <w:rPr>
+        <w:rFonts w:hint="default" w:ascii="Symbol" w:hAnsi="Symbol"/>
+      </w:rPr>
+    </w:lvl>
+    <w:lvl xmlns:w="http://schemas.openxmlformats.org/wordprocessingml/2006/main" w:ilvl="1">
+      <w:start w:val="1"/>
+      <w:numFmt w:val="bullet"/>
+      <w:lvlText w:val="o"/>
+      <w:lvlJc w:val="left"/>
+      <w:pPr>
+        <w:ind w:left="1440" w:hanging="360"/>
+      </w:pPr>
+      <w:rPr>
+        <w:rFonts w:hint="default" w:ascii="Courier New" w:hAnsi="Courier New"/>
+      </w:rPr>
+    </w:lvl>
+    <w:lvl xmlns:w="http://schemas.openxmlformats.org/wordprocessingml/2006/main" w:ilvl="2">
+      <w:start w:val="1"/>
+      <w:numFmt w:val="bullet"/>
+      <w:lvlText w:val=""/>
+      <w:lvlJc w:val="left"/>
+      <w:pPr>
+        <w:ind w:left="2160" w:hanging="360"/>
+      </w:pPr>
+      <w:rPr>
+        <w:rFonts w:hint="default" w:ascii="Wingdings" w:hAnsi="Wingdings"/>
+      </w:rPr>
+    </w:lvl>
+    <w:lvl xmlns:w="http://schemas.openxmlformats.org/wordprocessingml/2006/main" w:ilvl="3">
+      <w:start w:val="1"/>
+      <w:numFmt w:val="bullet"/>
+      <w:lvlText w:val=""/>
+      <w:lvlJc w:val="left"/>
+      <w:pPr>
+        <w:ind w:left="2880" w:hanging="360"/>
+      </w:pPr>
+      <w:rPr>
+        <w:rFonts w:hint="default" w:ascii="Symbol" w:hAnsi="Symbol"/>
+      </w:rPr>
+    </w:lvl>
+    <w:lvl xmlns:w="http://schemas.openxmlformats.org/wordprocessingml/2006/main" w:ilvl="4">
+      <w:start w:val="1"/>
+      <w:numFmt w:val="bullet"/>
+      <w:lvlText w:val="o"/>
+      <w:lvlJc w:val="left"/>
+      <w:pPr>
+        <w:ind w:left="3600" w:hanging="360"/>
+      </w:pPr>
+      <w:rPr>
+        <w:rFonts w:hint="default" w:ascii="Courier New" w:hAnsi="Courier New"/>
+      </w:rPr>
+    </w:lvl>
+    <w:lvl xmlns:w="http://schemas.openxmlformats.org/wordprocessingml/2006/main" w:ilvl="5">
+      <w:start w:val="1"/>
+      <w:numFmt w:val="bullet"/>
+      <w:lvlText w:val=""/>
+      <w:lvlJc w:val="left"/>
+      <w:pPr>
+        <w:ind w:left="4320" w:hanging="360"/>
+      </w:pPr>
+      <w:rPr>
+        <w:rFonts w:hint="default" w:ascii="Wingdings" w:hAnsi="Wingdings"/>
+      </w:rPr>
+    </w:lvl>
+    <w:lvl xmlns:w="http://schemas.openxmlformats.org/wordprocessingml/2006/main" w:ilvl="6">
+      <w:start w:val="1"/>
+      <w:numFmt w:val="bullet"/>
+      <w:lvlText w:val=""/>
+      <w:lvlJc w:val="left"/>
+      <w:pPr>
+        <w:ind w:left="5040" w:hanging="360"/>
+      </w:pPr>
+      <w:rPr>
+        <w:rFonts w:hint="default" w:ascii="Symbol" w:hAnsi="Symbol"/>
+      </w:rPr>
+    </w:lvl>
+    <w:lvl xmlns:w="http://schemas.openxmlformats.org/wordprocessingml/2006/main" w:ilvl="7">
+      <w:start w:val="1"/>
+      <w:numFmt w:val="bullet"/>
+      <w:lvlText w:val="o"/>
+      <w:lvlJc w:val="left"/>
+      <w:pPr>
+        <w:ind w:left="5760" w:hanging="360"/>
+      </w:pPr>
+      <w:rPr>
+        <w:rFonts w:hint="default" w:ascii="Courier New" w:hAnsi="Courier New"/>
+      </w:rPr>
+    </w:lvl>
+    <w:lvl xmlns:w="http://schemas.openxmlformats.org/wordprocessingml/2006/main" w:ilvl="8">
+      <w:start w:val="1"/>
+      <w:numFmt w:val="bullet"/>
+      <w:lvlText w:val=""/>
+      <w:lvlJc w:val="left"/>
+      <w:pPr>
+        <w:ind w:left="6480" w:hanging="360"/>
+      </w:pPr>
+      <w:rPr>
+        <w:rFonts w:hint="default" w:ascii="Wingdings" w:hAnsi="Wingdings"/>
+      </w:rPr>
+    </w:lvl>
+  </w:abstractNum>
+  <w:num w:numId="1">
+    <w:abstractNumId w:val="1"/>
+  </w:num>
+</w:numbering>
 </file>
 
 <file path=word/styles.xml><?xml version="1.0" encoding="utf-8"?>
@@ -1318,6 +1649,18 @@
       </w:tblCellMar>
     </w:tblPr>
   </w:style>
+  <w:style w:type="paragraph" w:styleId="ListParagraph">
+    <w:uiPriority w:val="34"/>
+    <w:name w:val="List Paragraph"/>
+    <w:basedOn w:val="Normal"/>
+    <w:qFormat/>
+    <w:rsid w:val="43E06372"/>
+    <w:pPr>
+      <w:spacing/>
+      <w:ind w:left="720"/>
+      <w:contextualSpacing/>
+    </w:pPr>
+  </w:style>
 </w:styles>
 </file>
 

</xml_diff>